<commit_message>
powrót do poprzedniego stanu
</commit_message>
<xml_diff>
--- a/Kwiaciarnia-on.docx
+++ b/Kwiaciarnia-on.docx
@@ -1017,11 +1017,19 @@
                 <w:rFonts w:cstheme="minorHAnsi"/>
               </w:rPr>
             </w:pPr>
-            <w:r>
-              <w:rPr>
-                <w:rFonts w:cstheme="minorHAnsi"/>
-              </w:rPr>
-              <w:t>Prawidołowe zalogowanie użytkownika</w:t>
+            <w:proofErr w:type="spellStart"/>
+            <w:r>
+              <w:rPr>
+                <w:rFonts w:cstheme="minorHAnsi"/>
+              </w:rPr>
+              <w:t>Prawidołowe</w:t>
+            </w:r>
+            <w:proofErr w:type="spellEnd"/>
+            <w:r>
+              <w:rPr>
+                <w:rFonts w:cstheme="minorHAnsi"/>
+              </w:rPr>
+              <w:t xml:space="preserve"> zalogowanie użytkownika</w:t>
             </w:r>
           </w:p>
           <w:p>
@@ -2127,8 +2135,30 @@
               <w:rPr>
                 <w:rFonts w:cstheme="minorHAnsi"/>
               </w:rPr>
-              <w:t>Przesłanie informacji o wyborze urzytkowika do kwiaciarnki</w:t>
-            </w:r>
+              <w:t xml:space="preserve">Przesłanie informacji o wyborze </w:t>
+            </w:r>
+            <w:proofErr w:type="spellStart"/>
+            <w:r>
+              <w:rPr>
+                <w:rFonts w:cstheme="minorHAnsi"/>
+              </w:rPr>
+              <w:t>urzytkowika</w:t>
+            </w:r>
+            <w:proofErr w:type="spellEnd"/>
+            <w:r>
+              <w:rPr>
+                <w:rFonts w:cstheme="minorHAnsi"/>
+              </w:rPr>
+              <w:t xml:space="preserve"> do </w:t>
+            </w:r>
+            <w:proofErr w:type="spellStart"/>
+            <w:r>
+              <w:rPr>
+                <w:rFonts w:cstheme="minorHAnsi"/>
+              </w:rPr>
+              <w:t>kwiaciarnki</w:t>
+            </w:r>
+            <w:proofErr w:type="spellEnd"/>
           </w:p>
         </w:tc>
       </w:tr>
@@ -3229,6 +3259,7 @@
                 <w:szCs w:val="28"/>
               </w:rPr>
             </w:pPr>
+            <w:proofErr w:type="spellStart"/>
             <w:r>
               <w:rPr>
                 <w:rFonts w:cstheme="minorHAnsi"/>
@@ -3239,6 +3270,7 @@
               </w:rPr>
               <w:t>Lp</w:t>
             </w:r>
+            <w:proofErr w:type="spellEnd"/>
           </w:p>
         </w:tc>
         <w:tc>
@@ -3516,11 +3548,10 @@
                 <w:szCs w:val="28"/>
                 <w:lang w:val="en-US"/>
               </w:rPr>
-              <w:t>Data urodzenia: 01.01.1997</w:t>
-            </w:r>
-          </w:p>
-          <w:p>
-            <w:pPr>
+              <w:t xml:space="preserve">Data </w:t>
+            </w:r>
+            <w:proofErr w:type="spellStart"/>
+            <w:r>
               <w:rPr>
                 <w:rFonts w:cstheme="minorHAnsi"/>
                 <w:b/>
@@ -3529,7 +3560,9 @@
                 <w:szCs w:val="28"/>
                 <w:lang w:val="en-US"/>
               </w:rPr>
-            </w:pPr>
+              <w:t>urodzenia</w:t>
+            </w:r>
+            <w:proofErr w:type="spellEnd"/>
             <w:r>
               <w:rPr>
                 <w:rFonts w:cstheme="minorHAnsi"/>
@@ -3539,6 +3572,29 @@
                 <w:szCs w:val="28"/>
                 <w:lang w:val="en-US"/>
               </w:rPr>
+              <w:t>: 01.01.1997</w:t>
+            </w:r>
+          </w:p>
+          <w:p>
+            <w:pPr>
+              <w:rPr>
+                <w:rFonts w:cstheme="minorHAnsi"/>
+                <w:b/>
+                <w:bCs/>
+                <w:sz w:val="28"/>
+                <w:szCs w:val="28"/>
+                <w:lang w:val="en-US"/>
+              </w:rPr>
+            </w:pPr>
+            <w:r>
+              <w:rPr>
+                <w:rFonts w:cstheme="minorHAnsi"/>
+                <w:b/>
+                <w:bCs/>
+                <w:sz w:val="28"/>
+                <w:szCs w:val="28"/>
+                <w:lang w:val="en-US"/>
+              </w:rPr>
               <w:t>N</w:t>
             </w:r>
             <w:r>
@@ -3564,6 +3620,7 @@
                 <w:lang w:val="en-US"/>
               </w:rPr>
             </w:pPr>
+            <w:proofErr w:type="spellStart"/>
             <w:r>
               <w:rPr>
                 <w:rFonts w:cstheme="minorHAnsi"/>
@@ -3573,7 +3630,19 @@
                 <w:szCs w:val="28"/>
                 <w:lang w:val="en-US"/>
               </w:rPr>
-              <w:t xml:space="preserve">Adres email: </w:t>
+              <w:t>Adres</w:t>
+            </w:r>
+            <w:proofErr w:type="spellEnd"/>
+            <w:r>
+              <w:rPr>
+                <w:rFonts w:cstheme="minorHAnsi"/>
+                <w:b/>
+                <w:bCs/>
+                <w:sz w:val="28"/>
+                <w:szCs w:val="28"/>
+                <w:lang w:val="en-US"/>
+              </w:rPr>
+              <w:t xml:space="preserve"> email: </w:t>
             </w:r>
             <w:hyperlink r:id="rId17" w:history="1">
               <w:r>
@@ -3601,6 +3670,7 @@
                 <w:lang w:val="en-US"/>
               </w:rPr>
             </w:pPr>
+            <w:proofErr w:type="spellStart"/>
             <w:r>
               <w:rPr>
                 <w:rFonts w:cstheme="minorHAnsi"/>
@@ -3610,7 +3680,19 @@
                 <w:szCs w:val="28"/>
                 <w:lang w:val="en-US"/>
               </w:rPr>
-              <w:t>Hasło: test1234</w:t>
+              <w:t>Hasło</w:t>
+            </w:r>
+            <w:proofErr w:type="spellEnd"/>
+            <w:r>
+              <w:rPr>
+                <w:rFonts w:cstheme="minorHAnsi"/>
+                <w:b/>
+                <w:bCs/>
+                <w:sz w:val="28"/>
+                <w:szCs w:val="28"/>
+                <w:lang w:val="en-US"/>
+              </w:rPr>
+              <w:t>: test1234</w:t>
             </w:r>
           </w:p>
           <w:p>
@@ -4339,8 +4421,9 @@
                 <w:szCs w:val="28"/>
                 <w:lang w:val="en-US"/>
               </w:rPr>
-              <w:t>Data u</w:t>
-            </w:r>
+              <w:t xml:space="preserve">Data </w:t>
+            </w:r>
+            <w:proofErr w:type="spellStart"/>
             <w:r>
               <w:rPr>
                 <w:rFonts w:cstheme="minorHAnsi"/>
@@ -4350,8 +4433,20 @@
                 <w:szCs w:val="28"/>
                 <w:lang w:val="en-US"/>
               </w:rPr>
+              <w:t>u</w:t>
+            </w:r>
+            <w:r>
+              <w:rPr>
+                <w:rFonts w:cstheme="minorHAnsi"/>
+                <w:b/>
+                <w:bCs/>
+                <w:sz w:val="28"/>
+                <w:szCs w:val="28"/>
+                <w:lang w:val="en-US"/>
+              </w:rPr>
               <w:t>rodzenia</w:t>
             </w:r>
+            <w:proofErr w:type="spellEnd"/>
             <w:r>
               <w:rPr>
                 <w:rFonts w:cstheme="minorHAnsi"/>
@@ -6460,6 +6555,7 @@
                 <w:sz w:val="28"/>
                 <w:szCs w:val="28"/>
               </w:rPr>
+              <w:lastRenderedPageBreak/>
               <w:t>11</w:t>
             </w:r>
           </w:p>
@@ -6824,6 +6920,7 @@
                 <w:lang w:val="en-US"/>
               </w:rPr>
             </w:pPr>
+            <w:proofErr w:type="spellStart"/>
             <w:r>
               <w:rPr>
                 <w:rFonts w:cstheme="minorHAnsi"/>
@@ -6833,7 +6930,19 @@
                 <w:szCs w:val="28"/>
                 <w:lang w:val="en-US"/>
               </w:rPr>
-              <w:t xml:space="preserve">Adres e-mail: </w:t>
+              <w:t>Adres</w:t>
+            </w:r>
+            <w:proofErr w:type="spellEnd"/>
+            <w:r>
+              <w:rPr>
+                <w:rFonts w:cstheme="minorHAnsi"/>
+                <w:b/>
+                <w:bCs/>
+                <w:sz w:val="28"/>
+                <w:szCs w:val="28"/>
+                <w:lang w:val="en-US"/>
+              </w:rPr>
+              <w:t xml:space="preserve"> e-mail: </w:t>
             </w:r>
             <w:hyperlink r:id="rId28" w:history="1">
               <w:r>
@@ -6861,6 +6970,7 @@
                 <w:lang w:val="en-US"/>
               </w:rPr>
             </w:pPr>
+            <w:proofErr w:type="spellStart"/>
             <w:r>
               <w:rPr>
                 <w:rFonts w:cstheme="minorHAnsi"/>
@@ -6870,7 +6980,19 @@
                 <w:szCs w:val="28"/>
                 <w:lang w:val="en-US"/>
               </w:rPr>
-              <w:t>Hasło: 1</w:t>
+              <w:t>Hasło</w:t>
+            </w:r>
+            <w:proofErr w:type="spellEnd"/>
+            <w:r>
+              <w:rPr>
+                <w:rFonts w:cstheme="minorHAnsi"/>
+                <w:b/>
+                <w:bCs/>
+                <w:sz w:val="28"/>
+                <w:szCs w:val="28"/>
+                <w:lang w:val="en-US"/>
+              </w:rPr>
+              <w:t>: 1</w:t>
             </w:r>
           </w:p>
         </w:tc>
@@ -7002,7 +7124,29 @@
                 <w:sz w:val="28"/>
                 <w:szCs w:val="28"/>
               </w:rPr>
-              <w:t>(brak dostępu do internetu)</w:t>
+              <w:t xml:space="preserve">(brak dostępu do </w:t>
+            </w:r>
+            <w:proofErr w:type="spellStart"/>
+            <w:r>
+              <w:rPr>
+                <w:rFonts w:cstheme="minorHAnsi"/>
+                <w:b/>
+                <w:bCs/>
+                <w:sz w:val="28"/>
+                <w:szCs w:val="28"/>
+              </w:rPr>
+              <w:t>internetu</w:t>
+            </w:r>
+            <w:proofErr w:type="spellEnd"/>
+            <w:r>
+              <w:rPr>
+                <w:rFonts w:cstheme="minorHAnsi"/>
+                <w:b/>
+                <w:bCs/>
+                <w:sz w:val="28"/>
+                <w:szCs w:val="28"/>
+              </w:rPr>
+              <w:t>)</w:t>
             </w:r>
           </w:p>
         </w:tc>
@@ -7028,7 +7172,29 @@
                 <w:sz w:val="28"/>
                 <w:szCs w:val="28"/>
               </w:rPr>
-              <w:t>1)Przed rozpoczęciem testu upewnij się, że twój telefon nie ma dostępu do sieci (wi-fi oraz danych komórkowych)</w:t>
+              <w:t>1)Przed rozpoczęciem testu upewnij się, że twój telefon nie ma dostępu do sieci (</w:t>
+            </w:r>
+            <w:proofErr w:type="spellStart"/>
+            <w:r>
+              <w:rPr>
+                <w:rFonts w:cstheme="minorHAnsi"/>
+                <w:b/>
+                <w:bCs/>
+                <w:sz w:val="28"/>
+                <w:szCs w:val="28"/>
+              </w:rPr>
+              <w:t>wi-fi</w:t>
+            </w:r>
+            <w:proofErr w:type="spellEnd"/>
+            <w:r>
+              <w:rPr>
+                <w:rFonts w:cstheme="minorHAnsi"/>
+                <w:b/>
+                <w:bCs/>
+                <w:sz w:val="28"/>
+                <w:szCs w:val="28"/>
+              </w:rPr>
+              <w:t xml:space="preserve"> oraz danych komórkowych)</w:t>
             </w:r>
           </w:p>
           <w:p>
@@ -7075,7 +7241,29 @@
                 <w:sz w:val="28"/>
                 <w:szCs w:val="28"/>
               </w:rPr>
-              <w:t xml:space="preserve">Wyświetlenie animacji ładowania się ekranu logowania po czym wystąpienie komunikatu „Aplikacja nie ma dostępu do internetu, sprawdź </w:t>
+              <w:t xml:space="preserve">Wyświetlenie animacji ładowania się ekranu logowania po czym wystąpienie komunikatu „Aplikacja nie ma dostępu do </w:t>
+            </w:r>
+            <w:proofErr w:type="spellStart"/>
+            <w:r>
+              <w:rPr>
+                <w:rFonts w:cstheme="minorHAnsi"/>
+                <w:b/>
+                <w:bCs/>
+                <w:sz w:val="28"/>
+                <w:szCs w:val="28"/>
+              </w:rPr>
+              <w:t>internetu</w:t>
+            </w:r>
+            <w:proofErr w:type="spellEnd"/>
+            <w:r>
+              <w:rPr>
+                <w:rFonts w:cstheme="minorHAnsi"/>
+                <w:b/>
+                <w:bCs/>
+                <w:sz w:val="28"/>
+                <w:szCs w:val="28"/>
+              </w:rPr>
+              <w:t xml:space="preserve">, sprawdź </w:t>
             </w:r>
             <w:r>
               <w:rPr>
@@ -7202,6 +7390,7 @@
                 <w:lang w:val="en-US"/>
               </w:rPr>
             </w:pPr>
+            <w:proofErr w:type="spellStart"/>
             <w:r>
               <w:rPr>
                 <w:rFonts w:cstheme="minorHAnsi"/>
@@ -7211,7 +7400,19 @@
                 <w:szCs w:val="28"/>
                 <w:lang w:val="en-US"/>
               </w:rPr>
-              <w:t xml:space="preserve">Adres e-mail: </w:t>
+              <w:t>Adres</w:t>
+            </w:r>
+            <w:proofErr w:type="spellEnd"/>
+            <w:r>
+              <w:rPr>
+                <w:rFonts w:cstheme="minorHAnsi"/>
+                <w:b/>
+                <w:bCs/>
+                <w:sz w:val="28"/>
+                <w:szCs w:val="28"/>
+                <w:lang w:val="en-US"/>
+              </w:rPr>
+              <w:t xml:space="preserve"> e-mail: </w:t>
             </w:r>
             <w:hyperlink r:id="rId29" w:history="1">
               <w:r>
@@ -7246,8 +7447,20 @@
                 <w:sz w:val="28"/>
                 <w:szCs w:val="28"/>
               </w:rPr>
-              <w:t>Hasło: pracowniktest</w:t>
-            </w:r>
+              <w:t xml:space="preserve">Hasło: </w:t>
+            </w:r>
+            <w:proofErr w:type="spellStart"/>
+            <w:r>
+              <w:rPr>
+                <w:rFonts w:cstheme="minorHAnsi"/>
+                <w:b/>
+                <w:bCs/>
+                <w:sz w:val="28"/>
+                <w:szCs w:val="28"/>
+              </w:rPr>
+              <w:t>pracowniktest</w:t>
+            </w:r>
+            <w:proofErr w:type="spellEnd"/>
           </w:p>
           <w:p>
             <w:pPr>
@@ -7298,7 +7511,29 @@
                 <w:sz w:val="28"/>
                 <w:szCs w:val="28"/>
               </w:rPr>
-              <w:t xml:space="preserve">3) Zminimalizuj aplikację oraz wyłącz dostęp do sieci (wi-fi, dane komórkowe) </w:t>
+              <w:t>3) Zminimalizuj aplikację oraz wyłącz dostęp do sieci (</w:t>
+            </w:r>
+            <w:proofErr w:type="spellStart"/>
+            <w:r>
+              <w:rPr>
+                <w:rFonts w:cstheme="minorHAnsi"/>
+                <w:b/>
+                <w:bCs/>
+                <w:sz w:val="28"/>
+                <w:szCs w:val="28"/>
+              </w:rPr>
+              <w:t>wi-fi</w:t>
+            </w:r>
+            <w:proofErr w:type="spellEnd"/>
+            <w:r>
+              <w:rPr>
+                <w:rFonts w:cstheme="minorHAnsi"/>
+                <w:b/>
+                <w:bCs/>
+                <w:sz w:val="28"/>
+                <w:szCs w:val="28"/>
+              </w:rPr>
+              <w:t xml:space="preserve">, dane komórkowe) </w:t>
             </w:r>
           </w:p>
           <w:p>
@@ -7355,7 +7590,29 @@
                 <w:sz w:val="28"/>
                 <w:szCs w:val="28"/>
               </w:rPr>
-              <w:t>Wyświetlenie animacji ładowania po czym na poszarzonym ekranie pojawia się komunikat „Coś poszło nie tak, upewnij się, że twój telefon jest podłączony do internetu”</w:t>
+              <w:t xml:space="preserve">Wyświetlenie animacji ładowania po czym na poszarzonym ekranie pojawia się komunikat „Coś poszło nie tak, upewnij się, że twój telefon jest podłączony do </w:t>
+            </w:r>
+            <w:proofErr w:type="spellStart"/>
+            <w:r>
+              <w:rPr>
+                <w:rFonts w:cstheme="minorHAnsi"/>
+                <w:b/>
+                <w:bCs/>
+                <w:sz w:val="28"/>
+                <w:szCs w:val="28"/>
+              </w:rPr>
+              <w:t>internetu</w:t>
+            </w:r>
+            <w:proofErr w:type="spellEnd"/>
+            <w:r>
+              <w:rPr>
+                <w:rFonts w:cstheme="minorHAnsi"/>
+                <w:b/>
+                <w:bCs/>
+                <w:sz w:val="28"/>
+                <w:szCs w:val="28"/>
+              </w:rPr>
+              <w:t>”</w:t>
             </w:r>
           </w:p>
         </w:tc>
@@ -7450,6 +7707,7 @@
                 <w:lang w:val="en-US"/>
               </w:rPr>
             </w:pPr>
+            <w:proofErr w:type="spellStart"/>
             <w:r>
               <w:rPr>
                 <w:rFonts w:cstheme="minorHAnsi"/>
@@ -7459,7 +7717,19 @@
                 <w:szCs w:val="28"/>
                 <w:lang w:val="en-US"/>
               </w:rPr>
-              <w:t xml:space="preserve">Adres e-mail: </w:t>
+              <w:t>Adres</w:t>
+            </w:r>
+            <w:proofErr w:type="spellEnd"/>
+            <w:r>
+              <w:rPr>
+                <w:rFonts w:cstheme="minorHAnsi"/>
+                <w:b/>
+                <w:bCs/>
+                <w:sz w:val="28"/>
+                <w:szCs w:val="28"/>
+                <w:lang w:val="en-US"/>
+              </w:rPr>
+              <w:t xml:space="preserve"> e-mail: </w:t>
             </w:r>
             <w:hyperlink r:id="rId30" w:history="1">
               <w:r>
@@ -7494,8 +7764,20 @@
                 <w:sz w:val="28"/>
                 <w:szCs w:val="28"/>
               </w:rPr>
-              <w:t>Hasło: pracowniktest</w:t>
-            </w:r>
+              <w:t xml:space="preserve">Hasło: </w:t>
+            </w:r>
+            <w:proofErr w:type="spellStart"/>
+            <w:r>
+              <w:rPr>
+                <w:rFonts w:cstheme="minorHAnsi"/>
+                <w:b/>
+                <w:bCs/>
+                <w:sz w:val="28"/>
+                <w:szCs w:val="28"/>
+              </w:rPr>
+              <w:t>pracowniktest</w:t>
+            </w:r>
+            <w:proofErr w:type="spellEnd"/>
           </w:p>
           <w:p>
             <w:pPr>
@@ -7625,7 +7907,29 @@
                 <w:sz w:val="28"/>
                 <w:szCs w:val="28"/>
               </w:rPr>
-              <w:t>Wyświetlenie komunikatu: „Baza kwiatów została zakutalizowana”</w:t>
+              <w:t xml:space="preserve">Wyświetlenie komunikatu: „Baza kwiatów została </w:t>
+            </w:r>
+            <w:proofErr w:type="spellStart"/>
+            <w:r>
+              <w:rPr>
+                <w:rFonts w:cstheme="minorHAnsi"/>
+                <w:b/>
+                <w:bCs/>
+                <w:sz w:val="28"/>
+                <w:szCs w:val="28"/>
+              </w:rPr>
+              <w:t>zakutalizowana</w:t>
+            </w:r>
+            <w:proofErr w:type="spellEnd"/>
+            <w:r>
+              <w:rPr>
+                <w:rFonts w:cstheme="minorHAnsi"/>
+                <w:b/>
+                <w:bCs/>
+                <w:sz w:val="28"/>
+                <w:szCs w:val="28"/>
+              </w:rPr>
+              <w:t>”</w:t>
             </w:r>
           </w:p>
         </w:tc>
@@ -7740,6 +8044,7 @@
                 <w:lang w:val="en-US"/>
               </w:rPr>
             </w:pPr>
+            <w:proofErr w:type="spellStart"/>
             <w:r>
               <w:rPr>
                 <w:rFonts w:cstheme="minorHAnsi"/>
@@ -7749,7 +8054,19 @@
                 <w:szCs w:val="28"/>
                 <w:lang w:val="en-US"/>
               </w:rPr>
-              <w:t xml:space="preserve">Adres e-mail: </w:t>
+              <w:t>Adres</w:t>
+            </w:r>
+            <w:proofErr w:type="spellEnd"/>
+            <w:r>
+              <w:rPr>
+                <w:rFonts w:cstheme="minorHAnsi"/>
+                <w:b/>
+                <w:bCs/>
+                <w:sz w:val="28"/>
+                <w:szCs w:val="28"/>
+                <w:lang w:val="en-US"/>
+              </w:rPr>
+              <w:t xml:space="preserve"> e-mail: </w:t>
             </w:r>
             <w:hyperlink r:id="rId31" w:history="1">
               <w:r>
@@ -7784,8 +8101,20 @@
                 <w:sz w:val="28"/>
                 <w:szCs w:val="28"/>
               </w:rPr>
-              <w:t>Hasło: pracowniktest</w:t>
-            </w:r>
+              <w:t xml:space="preserve">Hasło: </w:t>
+            </w:r>
+            <w:proofErr w:type="spellStart"/>
+            <w:r>
+              <w:rPr>
+                <w:rFonts w:cstheme="minorHAnsi"/>
+                <w:b/>
+                <w:bCs/>
+                <w:sz w:val="28"/>
+                <w:szCs w:val="28"/>
+              </w:rPr>
+              <w:t>pracowniktest</w:t>
+            </w:r>
+            <w:proofErr w:type="spellEnd"/>
           </w:p>
           <w:p>
             <w:pPr>
@@ -7925,7 +8254,29 @@
                 <w:sz w:val="28"/>
                 <w:szCs w:val="28"/>
               </w:rPr>
-              <w:t>Adam Brzoza tel – 555 222 666</w:t>
+              <w:t xml:space="preserve">Adam Brzoza </w:t>
+            </w:r>
+            <w:proofErr w:type="spellStart"/>
+            <w:r>
+              <w:rPr>
+                <w:rFonts w:cstheme="minorHAnsi"/>
+                <w:b/>
+                <w:bCs/>
+                <w:sz w:val="28"/>
+                <w:szCs w:val="28"/>
+              </w:rPr>
+              <w:t>tel</w:t>
+            </w:r>
+            <w:proofErr w:type="spellEnd"/>
+            <w:r>
+              <w:rPr>
+                <w:rFonts w:cstheme="minorHAnsi"/>
+                <w:b/>
+                <w:bCs/>
+                <w:sz w:val="28"/>
+                <w:szCs w:val="28"/>
+              </w:rPr>
+              <w:t xml:space="preserve"> – 555 222 666</w:t>
             </w:r>
           </w:p>
           <w:p>
@@ -8072,6 +8423,7 @@
                 <w:lang w:val="en-US"/>
               </w:rPr>
             </w:pPr>
+            <w:proofErr w:type="spellStart"/>
             <w:r>
               <w:rPr>
                 <w:rFonts w:cstheme="minorHAnsi"/>
@@ -8081,7 +8433,19 @@
                 <w:szCs w:val="28"/>
                 <w:lang w:val="en-US"/>
               </w:rPr>
-              <w:t xml:space="preserve">Adres e-mail: </w:t>
+              <w:t>Adres</w:t>
+            </w:r>
+            <w:proofErr w:type="spellEnd"/>
+            <w:r>
+              <w:rPr>
+                <w:rFonts w:cstheme="minorHAnsi"/>
+                <w:b/>
+                <w:bCs/>
+                <w:sz w:val="28"/>
+                <w:szCs w:val="28"/>
+                <w:lang w:val="en-US"/>
+              </w:rPr>
+              <w:t xml:space="preserve"> e-mail: </w:t>
             </w:r>
             <w:hyperlink r:id="rId32" w:history="1">
               <w:r>
@@ -8116,8 +8480,20 @@
                 <w:sz w:val="28"/>
                 <w:szCs w:val="28"/>
               </w:rPr>
-              <w:t>Hasło: pracowniktest</w:t>
-            </w:r>
+              <w:t xml:space="preserve">Hasło: </w:t>
+            </w:r>
+            <w:proofErr w:type="spellStart"/>
+            <w:r>
+              <w:rPr>
+                <w:rFonts w:cstheme="minorHAnsi"/>
+                <w:b/>
+                <w:bCs/>
+                <w:sz w:val="28"/>
+                <w:szCs w:val="28"/>
+              </w:rPr>
+              <w:t>pracowniktest</w:t>
+            </w:r>
+            <w:proofErr w:type="spellEnd"/>
           </w:p>
           <w:p>
             <w:pPr>
@@ -8446,29 +8822,53 @@
                 <w:sz w:val="28"/>
                 <w:szCs w:val="28"/>
               </w:rPr>
-              <w:t>4) W polu „nowe hasło” wpisz: Nowytester</w:t>
-            </w:r>
-          </w:p>
-          <w:p>
-            <w:pPr>
-              <w:rPr>
-                <w:rFonts w:cstheme="minorHAnsi"/>
-                <w:b/>
-                <w:bCs/>
-                <w:sz w:val="28"/>
-                <w:szCs w:val="28"/>
-              </w:rPr>
-            </w:pPr>
-            <w:r>
-              <w:rPr>
-                <w:rFonts w:cstheme="minorHAnsi"/>
-                <w:b/>
-                <w:bCs/>
-                <w:sz w:val="28"/>
-                <w:szCs w:val="28"/>
-              </w:rPr>
-              <w:t>5) W polu „powtórz nowe hasło” wpisz: Nowytester</w:t>
-            </w:r>
+              <w:t xml:space="preserve">4) W polu „nowe hasło” wpisz: </w:t>
+            </w:r>
+            <w:proofErr w:type="spellStart"/>
+            <w:r>
+              <w:rPr>
+                <w:rFonts w:cstheme="minorHAnsi"/>
+                <w:b/>
+                <w:bCs/>
+                <w:sz w:val="28"/>
+                <w:szCs w:val="28"/>
+              </w:rPr>
+              <w:t>Nowytester</w:t>
+            </w:r>
+            <w:proofErr w:type="spellEnd"/>
+          </w:p>
+          <w:p>
+            <w:pPr>
+              <w:rPr>
+                <w:rFonts w:cstheme="minorHAnsi"/>
+                <w:b/>
+                <w:bCs/>
+                <w:sz w:val="28"/>
+                <w:szCs w:val="28"/>
+              </w:rPr>
+            </w:pPr>
+            <w:r>
+              <w:rPr>
+                <w:rFonts w:cstheme="minorHAnsi"/>
+                <w:b/>
+                <w:bCs/>
+                <w:sz w:val="28"/>
+                <w:szCs w:val="28"/>
+              </w:rPr>
+              <w:t xml:space="preserve">5) W polu „powtórz nowe hasło” wpisz: </w:t>
+            </w:r>
+            <w:proofErr w:type="spellStart"/>
+            <w:r>
+              <w:rPr>
+                <w:rFonts w:cstheme="minorHAnsi"/>
+                <w:b/>
+                <w:bCs/>
+                <w:sz w:val="28"/>
+                <w:szCs w:val="28"/>
+              </w:rPr>
+              <w:t>Nowytester</w:t>
+            </w:r>
+            <w:proofErr w:type="spellEnd"/>
           </w:p>
           <w:p>
             <w:pPr>
@@ -8817,6 +9217,7 @@
               </w:rPr>
               <w:t xml:space="preserve"> oraz hasłem: </w:t>
             </w:r>
+            <w:proofErr w:type="spellStart"/>
             <w:r>
               <w:rPr>
                 <w:rFonts w:cstheme="minorHAnsi"/>
@@ -8827,6 +9228,7 @@
               </w:rPr>
               <w:t>Nowytester</w:t>
             </w:r>
+            <w:proofErr w:type="spellEnd"/>
           </w:p>
           <w:p>
             <w:pPr>
@@ -9248,8 +9650,20 @@
                 <w:sz w:val="28"/>
                 <w:szCs w:val="28"/>
               </w:rPr>
-              <w:t xml:space="preserve"> oraz hasłem: Nowytester</w:t>
-            </w:r>
+              <w:t xml:space="preserve"> oraz hasłem: </w:t>
+            </w:r>
+            <w:proofErr w:type="spellStart"/>
+            <w:r>
+              <w:rPr>
+                <w:rFonts w:cstheme="minorHAnsi"/>
+                <w:b/>
+                <w:bCs/>
+                <w:sz w:val="28"/>
+                <w:szCs w:val="28"/>
+              </w:rPr>
+              <w:t>Nowytester</w:t>
+            </w:r>
+            <w:proofErr w:type="spellEnd"/>
           </w:p>
           <w:p>
             <w:pPr>
@@ -9339,21 +9753,10 @@
           <w:rFonts w:cstheme="minorHAnsi"/>
           <w:b/>
           <w:bCs/>
-          <w:sz w:val="28"/>
-          <w:szCs w:val="28"/>
+          <w:sz w:val="16"/>
+          <w:szCs w:val="16"/>
         </w:rPr>
       </w:pPr>
-      <w:r>
-        <w:rPr>
-          <w:rFonts w:cstheme="minorHAnsi"/>
-          <w:b/>
-          <w:bCs/>
-          <w:sz w:val="28"/>
-          <w:szCs w:val="28"/>
-        </w:rPr>
-        <w:lastRenderedPageBreak/>
-        <w:t>Próba modyfikacji gitHub</w:t>
-      </w:r>
     </w:p>
     <w:sectPr>
       <w:pgSz w:w="11906" w:h="16838"/>
@@ -11824,7 +12227,7 @@
 </file>
 
 <file path=customXml/itemProps1.xml><?xml version="1.0" encoding="utf-8"?>
-<ds:datastoreItem xmlns:ds="http://schemas.openxmlformats.org/officeDocument/2006/customXml" ds:itemID="{082EC279-B00B-4038-987F-3CE31C1D2401}">
+<ds:datastoreItem xmlns:ds="http://schemas.openxmlformats.org/officeDocument/2006/customXml" ds:itemID="{124F93AD-DF1B-4331-A027-F9FD49E680A3}">
   <ds:schemaRefs>
     <ds:schemaRef ds:uri="http://schemas.openxmlformats.org/officeDocument/2006/bibliography"/>
   </ds:schemaRefs>

</xml_diff>